<commit_message>
Changed pull to King Count, WA
</commit_message>
<xml_diff>
--- a/health-care-coverage-by-community-stats.docx
+++ b/health-care-coverage-by-community-stats.docx
@@ -83,7 +83,7 @@
         <w:pStyle w:val="FirstParagraph"/>
       </w:pPr>
       <w:r>
-        <w:t xml:space="preserve">Health Insurance is good, but there are disparities. This exercise looks at data from the 2021 release of the American Community Survey for Fulton in Georgia to examine spatial trends in lack of health care coverage for individuals aged 35-44, and patterns of association with Black identity and foreign born status.</w:t>
+        <w:t xml:space="preserve">Health Insurance is good, but there are disparities. This exercise looks at data from the 2021 release of the American Community Survey for King in Washington to examine spatial trends in lack of health care coverage for individuals aged 35-44, and patterns of association with Black identity and foreign born status.</w:t>
       </w:r>
     </w:p>
     <w:p>
@@ -219,7 +219,7 @@
         <w:pStyle w:val="Heading1"/>
       </w:pPr>
       <w:r>
-        <w:t xml:space="preserve">3. Spatial Patterns in Fulton County</w:t>
+        <w:t xml:space="preserve">3. Spatial Patterns in King County</w:t>
       </w:r>
     </w:p>
     <w:bookmarkStart w:id="29" w:name="uninsured-status"/>
@@ -253,7 +253,7 @@
         <w:t xml:space="preserve"> </w:t>
       </w:r>
       <w:r>
-        <w:t xml:space="preserve">shows rates of uninsured populations age 35-44 in census tracts across Fulton.</w:t>
+        <w:t xml:space="preserve">shows rates of uninsured populations age 35-44 in census tracts across King.</w:t>
       </w:r>
     </w:p>
     <w:tbl>
@@ -327,7 +327,7 @@
               <w:pStyle w:val="ImageCaption"/>
             </w:pPr>
             <w:r>
-              <w:t xml:space="preserve">Figure 1: Percent Uninsured in Fulton County, Age 35-44</w:t>
+              <w:t xml:space="preserve">Figure 1: Percent Uninsured in King County, Age 35-44</w:t>
             </w:r>
           </w:p>
           <w:bookmarkEnd w:id="28"/>
@@ -542,7 +542,7 @@
         <w:pStyle w:val="ImageCaption"/>
       </w:pPr>
       <w:r>
-        <w:t xml:space="preserve">Figure 2: Demographic Characteristics of Fulton County</w:t>
+        <w:t xml:space="preserve">Figure 2: Demographic Characteristics of King County</w:t>
       </w:r>
     </w:p>
     <w:p>
@@ -775,7 +775,7 @@
         </w:rPr>
         <w:t xml:space="preserve">Table </w:t>
       </w:r>
-      <w:bookmarkStart w:id="1caee72c-470f-4498-a659-951beb0fa1df" w:name="tbl-reg"/>
+      <w:bookmarkStart w:id="2b6839a6-c706-436b-8c6f-867e7f5b3a44" w:name="tbl-reg"/>
       <w:r xmlns:w="http://schemas.openxmlformats.org/wordprocessingml/2006/main" xmlns:wp="http://schemas.openxmlformats.org/drawingml/2006/wordprocessingDrawing" xmlns:r="http://schemas.openxmlformats.org/officeDocument/2006/relationships" xmlns:w14="http://schemas.microsoft.com/office/word/2010/wordml">
         <w:rPr>
           <w:rFonts/>
@@ -797,7 +797,7 @@
         </w:rPr>
         <w:fldChar w:fldCharType="end" w:dirty="true"/>
       </w:r>
-      <w:bookmarkEnd w:id="1caee72c-470f-4498-a659-951beb0fa1df"/>
+      <w:bookmarkEnd w:id="2b6839a6-c706-436b-8c6f-867e7f5b3a44"/>
       <w:r>
         <w:rPr>
           <w:rFonts/>
@@ -806,7 +806,7 @@
         <w:t xml:space="preserve">: </w:t>
       </w:r>
       <w:r>
-        <w:t xml:space="preserve">Associations of Rate of Uninsured vs Community Characteristics</w:t>
+        <w:t xml:space="preserve">Title</w:t>
       </w:r>
     </w:p>
     <w:tbl xmlns:w="http://schemas.openxmlformats.org/wordprocessingml/2006/main" xmlns:r="http://schemas.openxmlformats.org/officeDocument/2006/relationships" xmlns:w14="http://schemas.microsoft.com/office/word/2010/wordml" xmlns:wp="http://schemas.openxmlformats.org/drawingml/2006/wordprocessingDrawing" xmlns:a="http://schemas.openxmlformats.org/drawingml/2006/main" xmlns:pic="http://schemas.openxmlformats.org/drawingml/2006/picture">
@@ -1138,7 +1138,7 @@
                 <w:szCs w:val="22"/>
                 <w:color w:val="000000"/>
               </w:rPr>
-              <w:t xml:space="preserve">0.042</w:t>
+              <w:t xml:space="preserve">0.038</w:t>
             </w:r>
           </w:p>
         </w:tc>
@@ -1182,7 +1182,7 @@
                 <w:szCs w:val="22"/>
                 <w:color w:val="000000"/>
               </w:rPr>
-              <w:t xml:space="preserve">0.019</w:t>
+              <w:t xml:space="preserve">0.008</w:t>
             </w:r>
           </w:p>
         </w:tc>
@@ -1226,7 +1226,7 @@
                 <w:szCs w:val="22"/>
                 <w:color w:val="000000"/>
               </w:rPr>
-              <w:t xml:space="preserve">2.164</w:t>
+              <w:t xml:space="preserve">4.697</w:t>
             </w:r>
           </w:p>
         </w:tc>
@@ -1270,7 +1270,7 @@
                 <w:szCs w:val="22"/>
                 <w:color w:val="000000"/>
               </w:rPr>
-              <w:t xml:space="preserve">0.031</w:t>
+              <w:t xml:space="preserve">0.000</w:t>
             </w:r>
           </w:p>
         </w:tc>
@@ -1364,7 +1364,7 @@
                 <w:szCs w:val="22"/>
                 <w:color w:val="000000"/>
               </w:rPr>
-              <w:t xml:space="preserve">0.105</w:t>
+              <w:t xml:space="preserve">0.045</w:t>
             </w:r>
           </w:p>
         </w:tc>
@@ -1408,7 +1408,7 @@
                 <w:szCs w:val="22"/>
                 <w:color w:val="000000"/>
               </w:rPr>
-              <w:t xml:space="preserve">0.041</w:t>
+              <w:t xml:space="preserve">0.020</w:t>
             </w:r>
           </w:p>
         </w:tc>
@@ -1452,7 +1452,7 @@
                 <w:szCs w:val="22"/>
                 <w:color w:val="000000"/>
               </w:rPr>
-              <w:t xml:space="preserve">2.554</w:t>
+              <w:t xml:space="preserve">2.270</w:t>
             </w:r>
           </w:p>
         </w:tc>
@@ -1496,7 +1496,7 @@
                 <w:szCs w:val="22"/>
                 <w:color w:val="000000"/>
               </w:rPr>
-              <w:t xml:space="preserve">0.011</w:t>
+              <w:t xml:space="preserve">0.024</w:t>
             </w:r>
           </w:p>
         </w:tc>
@@ -1590,7 +1590,7 @@
                 <w:szCs w:val="22"/>
                 <w:color w:val="000000"/>
               </w:rPr>
-              <w:t xml:space="preserve">0.169</w:t>
+              <w:t xml:space="preserve">0.414</w:t>
             </w:r>
           </w:p>
         </w:tc>
@@ -1634,7 +1634,7 @@
                 <w:szCs w:val="22"/>
                 <w:color w:val="000000"/>
               </w:rPr>
-              <w:t xml:space="preserve">0.026</w:t>
+              <w:t xml:space="preserve">0.052</w:t>
             </w:r>
           </w:p>
         </w:tc>
@@ -1678,7 +1678,7 @@
                 <w:szCs w:val="22"/>
                 <w:color w:val="000000"/>
               </w:rPr>
-              <w:t xml:space="preserve">6.439</w:t>
+              <w:t xml:space="preserve">7.973</w:t>
             </w:r>
           </w:p>
         </w:tc>

</xml_diff>